<commit_message>
zakup,docs changed by lawyer
</commit_message>
<xml_diff>
--- a/public/docs/2024_2_announcement_internet.docx
+++ b/public/docs/2024_2_announcement_internet.docx
@@ -1,6 +1,6 @@
 
 <file path=word/document.xml><?xml version="1.0" encoding="utf-8"?>
-<w:document xmlns:wpc="http://schemas.microsoft.com/office/word/2010/wordprocessingCanvas" xmlns:cx="http://schemas.microsoft.com/office/drawing/2014/chartex" xmlns:cx1="http://schemas.microsoft.com/office/drawing/2015/9/8/chartex" xmlns:cx2="http://schemas.microsoft.com/office/drawing/2015/10/21/chartex" xmlns:cx3="http://schemas.microsoft.com/office/drawing/2016/5/9/chartex" xmlns:cx4="http://schemas.microsoft.com/office/drawing/2016/5/10/chartex" xmlns:cx5="http://schemas.microsoft.com/office/drawing/2016/5/11/chartex" xmlns:cx6="http://schemas.microsoft.com/office/drawing/2016/5/12/chartex" xmlns:cx7="http://schemas.microsoft.com/office/drawing/2016/5/13/chartex" xmlns:cx8="http://schemas.microsoft.com/office/drawing/2016/5/14/chartex" xmlns:mc="http://schemas.openxmlformats.org/markup-compatibility/2006" xmlns:aink="http://schemas.microsoft.com/office/drawing/2016/ink" xmlns:am3d="http://schemas.microsoft.com/office/drawing/2017/model3d" xmlns:o="urn:schemas-microsoft-com:office:office" xmlns:oel="http://schemas.microsoft.com/office/2019/extlst" xmlns:r="http://schemas.openxmlformats.org/officeDocument/2006/relationships" xmlns:m="http://schemas.openxmlformats.org/officeDocument/2006/math" xmlns:v="urn:schemas-microsoft-com:vml" xmlns:wp14="http://schemas.microsoft.com/office/word/2010/wordprocessingDrawing" xmlns:wp="http://schemas.openxmlformats.org/drawingml/2006/wordprocessingDrawing" xmlns:w10="urn:schemas-microsoft-com:office:word" xmlns:w="http://schemas.openxmlformats.org/wordprocessingml/2006/main" xmlns:w14="http://schemas.microsoft.com/office/word/2010/wordml" xmlns:w15="http://schemas.microsoft.com/office/word/2012/wordml" xmlns:w16cex="http://schemas.microsoft.com/office/word/2018/wordml/cex" xmlns:w16cid="http://schemas.microsoft.com/office/word/2016/wordml/cid" xmlns:w16="http://schemas.microsoft.com/office/word/2018/wordml" xmlns:w16sdtdh="http://schemas.microsoft.com/office/word/2020/wordml/sdtdatahash" xmlns:w16se="http://schemas.microsoft.com/office/word/2015/wordml/symex" xmlns:wpg="http://schemas.microsoft.com/office/word/2010/wordprocessingGroup" xmlns:wpi="http://schemas.microsoft.com/office/word/2010/wordprocessingInk" xmlns:wne="http://schemas.microsoft.com/office/word/2006/wordml" xmlns:wps="http://schemas.microsoft.com/office/word/2010/wordprocessingShape" mc:Ignorable="w14 w15 w16se w16cid w16 w16cex w16sdtdh wp14">
+<w:document xmlns:wpc="http://schemas.microsoft.com/office/word/2010/wordprocessingCanvas" xmlns:cx="http://schemas.microsoft.com/office/drawing/2014/chartex" xmlns:cx1="http://schemas.microsoft.com/office/drawing/2015/9/8/chartex" xmlns:cx2="http://schemas.microsoft.com/office/drawing/2015/10/21/chartex" xmlns:cx3="http://schemas.microsoft.com/office/drawing/2016/5/9/chartex" xmlns:cx4="http://schemas.microsoft.com/office/drawing/2016/5/10/chartex" xmlns:cx5="http://schemas.microsoft.com/office/drawing/2016/5/11/chartex" xmlns:cx6="http://schemas.microsoft.com/office/drawing/2016/5/12/chartex" xmlns:cx7="http://schemas.microsoft.com/office/drawing/2016/5/13/chartex" xmlns:cx8="http://schemas.microsoft.com/office/drawing/2016/5/14/chartex" xmlns:mc="http://schemas.openxmlformats.org/markup-compatibility/2006" xmlns:aink="http://schemas.microsoft.com/office/drawing/2016/ink" xmlns:am3d="http://schemas.microsoft.com/office/drawing/2017/model3d" xmlns:o="urn:schemas-microsoft-com:office:office" xmlns:oel="http://schemas.microsoft.com/office/2019/extlst" xmlns:r="http://schemas.openxmlformats.org/officeDocument/2006/relationships" xmlns:m="http://schemas.openxmlformats.org/officeDocument/2006/math" xmlns:v="urn:schemas-microsoft-com:vml" xmlns:wp14="http://schemas.microsoft.com/office/word/2010/wordprocessingDrawing" xmlns:wp="http://schemas.openxmlformats.org/drawingml/2006/wordprocessingDrawing" xmlns:w10="urn:schemas-microsoft-com:office:word" xmlns:w="http://schemas.openxmlformats.org/wordprocessingml/2006/main" xmlns:w14="http://schemas.microsoft.com/office/word/2010/wordml" xmlns:w15="http://schemas.microsoft.com/office/word/2012/wordml" xmlns:w16cex="http://schemas.microsoft.com/office/word/2018/wordml/cex" xmlns:w16cid="http://schemas.microsoft.com/office/word/2016/wordml/cid" xmlns:w16="http://schemas.microsoft.com/office/word/2018/wordml" xmlns:w16du="http://schemas.microsoft.com/office/word/2023/wordml/word16du" xmlns:w16sdtdh="http://schemas.microsoft.com/office/word/2020/wordml/sdtdatahash" xmlns:w16se="http://schemas.microsoft.com/office/word/2015/wordml/symex" xmlns:wpg="http://schemas.microsoft.com/office/word/2010/wordprocessingGroup" xmlns:wpi="http://schemas.microsoft.com/office/word/2010/wordprocessingInk" xmlns:wne="http://schemas.microsoft.com/office/word/2006/wordml" xmlns:wps="http://schemas.microsoft.com/office/word/2010/wordprocessingShape" mc:Ignorable="w14 w15 w16se w16cid w16 w16cex w16sdtdh w16du wp14">
   <w:body>
     <w:p>
       <w:pPr>
@@ -111,7 +111,43 @@
           <w:sz w:val="24"/>
           <w:szCs w:val="24"/>
         </w:rPr>
-        <w:t>Корпоративный фонд «Медиа дамыту қоры»</w:t>
+        <w:t xml:space="preserve">Корпоративный фонд «Медиа </w:t>
+      </w:r>
+      <w:proofErr w:type="spellStart"/>
+      <w:r>
+        <w:rPr>
+          <w:rFonts w:cs="Times New Roman"/>
+          <w:sz w:val="24"/>
+          <w:szCs w:val="24"/>
+        </w:rPr>
+        <w:t>дамыту</w:t>
+      </w:r>
+      <w:proofErr w:type="spellEnd"/>
+      <w:r>
+        <w:rPr>
+          <w:rFonts w:cs="Times New Roman"/>
+          <w:sz w:val="24"/>
+          <w:szCs w:val="24"/>
+        </w:rPr>
+        <w:t xml:space="preserve"> </w:t>
+      </w:r>
+      <w:proofErr w:type="spellStart"/>
+      <w:r>
+        <w:rPr>
+          <w:rFonts w:cs="Times New Roman"/>
+          <w:sz w:val="24"/>
+          <w:szCs w:val="24"/>
+        </w:rPr>
+        <w:t>қоры</w:t>
+      </w:r>
+      <w:proofErr w:type="spellEnd"/>
+      <w:r>
+        <w:rPr>
+          <w:rFonts w:cs="Times New Roman"/>
+          <w:sz w:val="24"/>
+          <w:szCs w:val="24"/>
+        </w:rPr>
+        <w:t>»</w:t>
       </w:r>
       <w:r>
         <w:rPr>
@@ -254,7 +290,25 @@
           <w:sz w:val="24"/>
           <w:szCs w:val="24"/>
         </w:rPr>
-        <w:t xml:space="preserve"> Д. Қонаев, </w:t>
+        <w:t xml:space="preserve"> Д. </w:t>
+      </w:r>
+      <w:proofErr w:type="spellStart"/>
+      <w:r>
+        <w:rPr>
+          <w:rFonts w:cs="Times New Roman"/>
+          <w:sz w:val="24"/>
+          <w:szCs w:val="24"/>
+        </w:rPr>
+        <w:t>Қонаев</w:t>
+      </w:r>
+      <w:proofErr w:type="spellEnd"/>
+      <w:r>
+        <w:rPr>
+          <w:rFonts w:cs="Times New Roman"/>
+          <w:sz w:val="24"/>
+          <w:szCs w:val="24"/>
+        </w:rPr>
+        <w:t xml:space="preserve">, </w:t>
       </w:r>
       <w:r>
         <w:rPr>
@@ -286,7 +340,43 @@
           <w:sz w:val="24"/>
           <w:szCs w:val="24"/>
         </w:rPr>
-        <w:t xml:space="preserve">орпоративного фонда «Медиа дамыту қоры» принимает до 18:30 часов </w:t>
+        <w:t xml:space="preserve">орпоративного фонда «Медиа </w:t>
+      </w:r>
+      <w:proofErr w:type="spellStart"/>
+      <w:r>
+        <w:rPr>
+          <w:rFonts w:cs="Times New Roman"/>
+          <w:sz w:val="24"/>
+          <w:szCs w:val="24"/>
+        </w:rPr>
+        <w:t>дамыту</w:t>
+      </w:r>
+      <w:proofErr w:type="spellEnd"/>
+      <w:r>
+        <w:rPr>
+          <w:rFonts w:cs="Times New Roman"/>
+          <w:sz w:val="24"/>
+          <w:szCs w:val="24"/>
+        </w:rPr>
+        <w:t xml:space="preserve"> </w:t>
+      </w:r>
+      <w:proofErr w:type="spellStart"/>
+      <w:r>
+        <w:rPr>
+          <w:rFonts w:cs="Times New Roman"/>
+          <w:sz w:val="24"/>
+          <w:szCs w:val="24"/>
+        </w:rPr>
+        <w:t>қоры</w:t>
+      </w:r>
+      <w:proofErr w:type="spellEnd"/>
+      <w:r>
+        <w:rPr>
+          <w:rFonts w:cs="Times New Roman"/>
+          <w:sz w:val="24"/>
+          <w:szCs w:val="24"/>
+        </w:rPr>
+        <w:t xml:space="preserve">» принимает до 18:30 часов </w:t>
       </w:r>
       <w:r>
         <w:rPr>
@@ -752,7 +842,25 @@
                 <w:sz w:val="20"/>
                 <w:szCs w:val="20"/>
               </w:rPr>
-              <w:t>рганизация доступа к сети Интернет с пропускной способностью порта 200 Мбит/сек, а также поддержание ip-адресов (блок из 8-ми адресов).</w:t>
+              <w:t xml:space="preserve">рганизация доступа к сети Интернет с пропускной способностью порта 200 Мбит/сек, а также поддержание </w:t>
+            </w:r>
+            <w:proofErr w:type="spellStart"/>
+            <w:r>
+              <w:rPr>
+                <w:rFonts w:cs="Times New Roman"/>
+                <w:sz w:val="20"/>
+                <w:szCs w:val="20"/>
+              </w:rPr>
+              <w:t>ip</w:t>
+            </w:r>
+            <w:proofErr w:type="spellEnd"/>
+            <w:r>
+              <w:rPr>
+                <w:rFonts w:cs="Times New Roman"/>
+                <w:sz w:val="20"/>
+                <w:szCs w:val="20"/>
+              </w:rPr>
+              <w:t>-адресов (блок из 8-ми адресов).</w:t>
             </w:r>
           </w:p>
         </w:tc>
@@ -820,26 +928,8 @@
                 <w:rFonts w:cs="Times New Roman"/>
                 <w:sz w:val="20"/>
                 <w:szCs w:val="20"/>
-                <w:lang w:val="en-US"/>
               </w:rPr>
-              <w:t>3 2778 772</w:t>
-            </w:r>
-            <w:r>
-              <w:rPr>
-                <w:rFonts w:cs="Times New Roman"/>
-                <w:sz w:val="20"/>
-                <w:szCs w:val="20"/>
-              </w:rPr>
-              <w:t xml:space="preserve">, </w:t>
-            </w:r>
-            <w:r>
-              <w:rPr>
-                <w:rFonts w:cs="Times New Roman"/>
-                <w:sz w:val="20"/>
-                <w:szCs w:val="20"/>
-                <w:lang w:val="en-US"/>
-              </w:rPr>
-              <w:t>36</w:t>
+              <w:t>3278772,32</w:t>
             </w:r>
           </w:p>
         </w:tc>
@@ -863,7 +953,7 @@
                 <w:szCs w:val="20"/>
                 <w:lang w:val="en-US"/>
               </w:rPr>
-              <w:t>3 2778 772</w:t>
+              <w:t>3 278 772</w:t>
             </w:r>
             <w:r>
               <w:rPr>
@@ -878,9 +968,8 @@
                 <w:rFonts w:cs="Times New Roman"/>
                 <w:sz w:val="20"/>
                 <w:szCs w:val="20"/>
-                <w:lang w:val="en-US"/>
               </w:rPr>
-              <w:t>36</w:t>
+              <w:t>32</w:t>
             </w:r>
           </w:p>
         </w:tc>
@@ -983,7 +1072,25 @@
                 <w:sz w:val="20"/>
                 <w:szCs w:val="20"/>
               </w:rPr>
-              <w:t xml:space="preserve">г. Астана, район Есиль ул. Д. Қонаев, здание 2 (БЦ «ССС»), </w:t>
+              <w:t xml:space="preserve">г. Астана, район Есиль ул. Д. </w:t>
+            </w:r>
+            <w:proofErr w:type="spellStart"/>
+            <w:r>
+              <w:rPr>
+                <w:rFonts w:cs="Times New Roman"/>
+                <w:sz w:val="20"/>
+                <w:szCs w:val="20"/>
+              </w:rPr>
+              <w:t>Қонаев</w:t>
+            </w:r>
+            <w:proofErr w:type="spellEnd"/>
+            <w:r>
+              <w:rPr>
+                <w:rFonts w:cs="Times New Roman"/>
+                <w:sz w:val="20"/>
+                <w:szCs w:val="20"/>
+              </w:rPr>
+              <w:t xml:space="preserve">, здание 2 (БЦ «ССС»), </w:t>
             </w:r>
             <w:r>
               <w:rPr>
@@ -991,7 +1098,43 @@
                 <w:sz w:val="20"/>
                 <w:szCs w:val="20"/>
               </w:rPr>
-              <w:t>6 этаж КФ «Медиа дамыту қоры».</w:t>
+              <w:t xml:space="preserve">6 этаж КФ «Медиа </w:t>
+            </w:r>
+            <w:proofErr w:type="spellStart"/>
+            <w:r>
+              <w:rPr>
+                <w:rFonts w:cs="Times New Roman"/>
+                <w:sz w:val="20"/>
+                <w:szCs w:val="20"/>
+              </w:rPr>
+              <w:t>дамыту</w:t>
+            </w:r>
+            <w:proofErr w:type="spellEnd"/>
+            <w:r>
+              <w:rPr>
+                <w:rFonts w:cs="Times New Roman"/>
+                <w:sz w:val="20"/>
+                <w:szCs w:val="20"/>
+              </w:rPr>
+              <w:t xml:space="preserve"> </w:t>
+            </w:r>
+            <w:proofErr w:type="spellStart"/>
+            <w:r>
+              <w:rPr>
+                <w:rFonts w:cs="Times New Roman"/>
+                <w:sz w:val="20"/>
+                <w:szCs w:val="20"/>
+              </w:rPr>
+              <w:t>қоры</w:t>
+            </w:r>
+            <w:proofErr w:type="spellEnd"/>
+            <w:r>
+              <w:rPr>
+                <w:rFonts w:cs="Times New Roman"/>
+                <w:sz w:val="20"/>
+                <w:szCs w:val="20"/>
+              </w:rPr>
+              <w:t>».</w:t>
             </w:r>
           </w:p>
         </w:tc>
@@ -1035,6 +1178,7 @@
         </w:rPr>
         <w:t>П</w:t>
       </w:r>
+      <w:proofErr w:type="spellStart"/>
       <w:r>
         <w:rPr>
           <w:rFonts w:cs="Times New Roman"/>
@@ -1043,7 +1187,18 @@
           <w:sz w:val="24"/>
           <w:szCs w:val="24"/>
         </w:rPr>
-        <w:t>орядок оплаты</w:t>
+        <w:t>орядок</w:t>
+      </w:r>
+      <w:proofErr w:type="spellEnd"/>
+      <w:r>
+        <w:rPr>
+          <w:rFonts w:cs="Times New Roman"/>
+          <w:b/>
+          <w:bCs/>
+          <w:sz w:val="24"/>
+          <w:szCs w:val="24"/>
+        </w:rPr>
+        <w:t xml:space="preserve"> оплаты</w:t>
       </w:r>
       <w:r>
         <w:rPr>
@@ -1269,13 +1424,23 @@
         </w:rPr>
         <w:t>П</w:t>
       </w:r>
-      <w:r>
-        <w:rPr>
-          <w:rFonts w:cs="Times New Roman"/>
-          <w:sz w:val="24"/>
-          <w:szCs w:val="24"/>
-        </w:rPr>
-        <w:t xml:space="preserve">роект договора о закупках </w:t>
+      <w:proofErr w:type="spellStart"/>
+      <w:r>
+        <w:rPr>
+          <w:rFonts w:cs="Times New Roman"/>
+          <w:sz w:val="24"/>
+          <w:szCs w:val="24"/>
+        </w:rPr>
+        <w:t>роект</w:t>
+      </w:r>
+      <w:proofErr w:type="spellEnd"/>
+      <w:r>
+        <w:rPr>
+          <w:rFonts w:cs="Times New Roman"/>
+          <w:sz w:val="24"/>
+          <w:szCs w:val="24"/>
+        </w:rPr>
+        <w:t xml:space="preserve"> договора о закупках </w:t>
       </w:r>
       <w:r>
         <w:rPr>
@@ -3159,7 +3324,25 @@
           <w:sz w:val="24"/>
           <w:szCs w:val="24"/>
         </w:rPr>
-        <w:t>-отдельный лист с указанием банковских реквизитов (БИН, ИИК и т.п.), адрес местонахождения, телефонов, факсов, адрес электронной почты и иные контактные данные;</w:t>
+        <w:t xml:space="preserve">-отдельный лист с указанием банковских реквизитов (БИН, ИИК и </w:t>
+      </w:r>
+      <w:proofErr w:type="gramStart"/>
+      <w:r>
+        <w:rPr>
+          <w:rFonts w:cs="Times New Roman"/>
+          <w:sz w:val="24"/>
+          <w:szCs w:val="24"/>
+        </w:rPr>
+        <w:t>т.п.</w:t>
+      </w:r>
+      <w:proofErr w:type="gramEnd"/>
+      <w:r>
+        <w:rPr>
+          <w:rFonts w:cs="Times New Roman"/>
+          <w:sz w:val="24"/>
+          <w:szCs w:val="24"/>
+        </w:rPr>
+        <w:t>), адрес местонахождения, телефонов, факсов, адрес электронной почты и иные контактные данные;</w:t>
       </w:r>
     </w:p>
     <w:p>
@@ -3281,7 +3464,25 @@
           <w:sz w:val="24"/>
           <w:szCs w:val="24"/>
         </w:rPr>
-        <w:t>-отдельный лист с указанием банковских реквизитов (ИИН, ИИК и т.п.), адрес местонахождения, телефонов, факсов, адрес электронной почты и иные контактные данные;</w:t>
+        <w:t xml:space="preserve">-отдельный лист с указанием банковских реквизитов (ИИН, ИИК и </w:t>
+      </w:r>
+      <w:proofErr w:type="gramStart"/>
+      <w:r>
+        <w:rPr>
+          <w:rFonts w:cs="Times New Roman"/>
+          <w:sz w:val="24"/>
+          <w:szCs w:val="24"/>
+        </w:rPr>
+        <w:t>т.п.</w:t>
+      </w:r>
+      <w:proofErr w:type="gramEnd"/>
+      <w:r>
+        <w:rPr>
+          <w:rFonts w:cs="Times New Roman"/>
+          <w:sz w:val="24"/>
+          <w:szCs w:val="24"/>
+        </w:rPr>
+        <w:t>), адрес местонахождения, телефонов, факсов, адрес электронной почты и иные контактные данные;</w:t>
       </w:r>
     </w:p>
     <w:p>
@@ -3424,7 +3625,7 @@
 </file>
 
 <file path=word/endnotes.xml><?xml version="1.0" encoding="utf-8"?>
-<w:endnotes xmlns:wpc="http://schemas.microsoft.com/office/word/2010/wordprocessingCanvas" xmlns:cx="http://schemas.microsoft.com/office/drawing/2014/chartex" xmlns:cx1="http://schemas.microsoft.com/office/drawing/2015/9/8/chartex" xmlns:cx2="http://schemas.microsoft.com/office/drawing/2015/10/21/chartex" xmlns:cx3="http://schemas.microsoft.com/office/drawing/2016/5/9/chartex" xmlns:cx4="http://schemas.microsoft.com/office/drawing/2016/5/10/chartex" xmlns:cx5="http://schemas.microsoft.com/office/drawing/2016/5/11/chartex" xmlns:cx6="http://schemas.microsoft.com/office/drawing/2016/5/12/chartex" xmlns:cx7="http://schemas.microsoft.com/office/drawing/2016/5/13/chartex" xmlns:cx8="http://schemas.microsoft.com/office/drawing/2016/5/14/chartex" xmlns:mc="http://schemas.openxmlformats.org/markup-compatibility/2006" xmlns:aink="http://schemas.microsoft.com/office/drawing/2016/ink" xmlns:am3d="http://schemas.microsoft.com/office/drawing/2017/model3d" xmlns:o="urn:schemas-microsoft-com:office:office" xmlns:oel="http://schemas.microsoft.com/office/2019/extlst" xmlns:r="http://schemas.openxmlformats.org/officeDocument/2006/relationships" xmlns:m="http://schemas.openxmlformats.org/officeDocument/2006/math" xmlns:v="urn:schemas-microsoft-com:vml" xmlns:wp14="http://schemas.microsoft.com/office/word/2010/wordprocessingDrawing" xmlns:wp="http://schemas.openxmlformats.org/drawingml/2006/wordprocessingDrawing" xmlns:w10="urn:schemas-microsoft-com:office:word" xmlns:w="http://schemas.openxmlformats.org/wordprocessingml/2006/main" xmlns:w14="http://schemas.microsoft.com/office/word/2010/wordml" xmlns:w15="http://schemas.microsoft.com/office/word/2012/wordml" xmlns:w16cex="http://schemas.microsoft.com/office/word/2018/wordml/cex" xmlns:w16cid="http://schemas.microsoft.com/office/word/2016/wordml/cid" xmlns:w16="http://schemas.microsoft.com/office/word/2018/wordml" xmlns:w16sdtdh="http://schemas.microsoft.com/office/word/2020/wordml/sdtdatahash" xmlns:w16se="http://schemas.microsoft.com/office/word/2015/wordml/symex" xmlns:wpg="http://schemas.microsoft.com/office/word/2010/wordprocessingGroup" xmlns:wpi="http://schemas.microsoft.com/office/word/2010/wordprocessingInk" xmlns:wne="http://schemas.microsoft.com/office/word/2006/wordml" xmlns:wps="http://schemas.microsoft.com/office/word/2010/wordprocessingShape" mc:Ignorable="w14 w15 w16se w16cid w16 w16cex w16sdtdh wp14">
+<w:endnotes xmlns:wpc="http://schemas.microsoft.com/office/word/2010/wordprocessingCanvas" xmlns:cx="http://schemas.microsoft.com/office/drawing/2014/chartex" xmlns:cx1="http://schemas.microsoft.com/office/drawing/2015/9/8/chartex" xmlns:cx2="http://schemas.microsoft.com/office/drawing/2015/10/21/chartex" xmlns:cx3="http://schemas.microsoft.com/office/drawing/2016/5/9/chartex" xmlns:cx4="http://schemas.microsoft.com/office/drawing/2016/5/10/chartex" xmlns:cx5="http://schemas.microsoft.com/office/drawing/2016/5/11/chartex" xmlns:cx6="http://schemas.microsoft.com/office/drawing/2016/5/12/chartex" xmlns:cx7="http://schemas.microsoft.com/office/drawing/2016/5/13/chartex" xmlns:cx8="http://schemas.microsoft.com/office/drawing/2016/5/14/chartex" xmlns:mc="http://schemas.openxmlformats.org/markup-compatibility/2006" xmlns:aink="http://schemas.microsoft.com/office/drawing/2016/ink" xmlns:am3d="http://schemas.microsoft.com/office/drawing/2017/model3d" xmlns:o="urn:schemas-microsoft-com:office:office" xmlns:oel="http://schemas.microsoft.com/office/2019/extlst" xmlns:r="http://schemas.openxmlformats.org/officeDocument/2006/relationships" xmlns:m="http://schemas.openxmlformats.org/officeDocument/2006/math" xmlns:v="urn:schemas-microsoft-com:vml" xmlns:wp14="http://schemas.microsoft.com/office/word/2010/wordprocessingDrawing" xmlns:wp="http://schemas.openxmlformats.org/drawingml/2006/wordprocessingDrawing" xmlns:w10="urn:schemas-microsoft-com:office:word" xmlns:w="http://schemas.openxmlformats.org/wordprocessingml/2006/main" xmlns:w14="http://schemas.microsoft.com/office/word/2010/wordml" xmlns:w15="http://schemas.microsoft.com/office/word/2012/wordml" xmlns:w16cex="http://schemas.microsoft.com/office/word/2018/wordml/cex" xmlns:w16cid="http://schemas.microsoft.com/office/word/2016/wordml/cid" xmlns:w16="http://schemas.microsoft.com/office/word/2018/wordml" xmlns:w16du="http://schemas.microsoft.com/office/word/2023/wordml/word16du" xmlns:w16sdtdh="http://schemas.microsoft.com/office/word/2020/wordml/sdtdatahash" xmlns:w16se="http://schemas.microsoft.com/office/word/2015/wordml/symex" xmlns:wpg="http://schemas.microsoft.com/office/word/2010/wordprocessingGroup" xmlns:wpi="http://schemas.microsoft.com/office/word/2010/wordprocessingInk" xmlns:wne="http://schemas.microsoft.com/office/word/2006/wordml" xmlns:wps="http://schemas.microsoft.com/office/word/2010/wordprocessingShape" mc:Ignorable="w14 w15 w16se w16cid w16 w16cex w16sdtdh w16du wp14">
   <w:endnote w:type="separator" w:id="-1">
     <w:p>
       <w:r>
@@ -3443,7 +3644,7 @@
 </file>
 
 <file path=word/footnotes.xml><?xml version="1.0" encoding="utf-8"?>
-<w:footnotes xmlns:wpc="http://schemas.microsoft.com/office/word/2010/wordprocessingCanvas" xmlns:cx="http://schemas.microsoft.com/office/drawing/2014/chartex" xmlns:cx1="http://schemas.microsoft.com/office/drawing/2015/9/8/chartex" xmlns:cx2="http://schemas.microsoft.com/office/drawing/2015/10/21/chartex" xmlns:cx3="http://schemas.microsoft.com/office/drawing/2016/5/9/chartex" xmlns:cx4="http://schemas.microsoft.com/office/drawing/2016/5/10/chartex" xmlns:cx5="http://schemas.microsoft.com/office/drawing/2016/5/11/chartex" xmlns:cx6="http://schemas.microsoft.com/office/drawing/2016/5/12/chartex" xmlns:cx7="http://schemas.microsoft.com/office/drawing/2016/5/13/chartex" xmlns:cx8="http://schemas.microsoft.com/office/drawing/2016/5/14/chartex" xmlns:mc="http://schemas.openxmlformats.org/markup-compatibility/2006" xmlns:aink="http://schemas.microsoft.com/office/drawing/2016/ink" xmlns:am3d="http://schemas.microsoft.com/office/drawing/2017/model3d" xmlns:o="urn:schemas-microsoft-com:office:office" xmlns:oel="http://schemas.microsoft.com/office/2019/extlst" xmlns:r="http://schemas.openxmlformats.org/officeDocument/2006/relationships" xmlns:m="http://schemas.openxmlformats.org/officeDocument/2006/math" xmlns:v="urn:schemas-microsoft-com:vml" xmlns:wp14="http://schemas.microsoft.com/office/word/2010/wordprocessingDrawing" xmlns:wp="http://schemas.openxmlformats.org/drawingml/2006/wordprocessingDrawing" xmlns:w10="urn:schemas-microsoft-com:office:word" xmlns:w="http://schemas.openxmlformats.org/wordprocessingml/2006/main" xmlns:w14="http://schemas.microsoft.com/office/word/2010/wordml" xmlns:w15="http://schemas.microsoft.com/office/word/2012/wordml" xmlns:w16cex="http://schemas.microsoft.com/office/word/2018/wordml/cex" xmlns:w16cid="http://schemas.microsoft.com/office/word/2016/wordml/cid" xmlns:w16="http://schemas.microsoft.com/office/word/2018/wordml" xmlns:w16sdtdh="http://schemas.microsoft.com/office/word/2020/wordml/sdtdatahash" xmlns:w16se="http://schemas.microsoft.com/office/word/2015/wordml/symex" xmlns:wpg="http://schemas.microsoft.com/office/word/2010/wordprocessingGroup" xmlns:wpi="http://schemas.microsoft.com/office/word/2010/wordprocessingInk" xmlns:wne="http://schemas.microsoft.com/office/word/2006/wordml" xmlns:wps="http://schemas.microsoft.com/office/word/2010/wordprocessingShape" mc:Ignorable="w14 w15 w16se w16cid w16 w16cex w16sdtdh wp14">
+<w:footnotes xmlns:wpc="http://schemas.microsoft.com/office/word/2010/wordprocessingCanvas" xmlns:cx="http://schemas.microsoft.com/office/drawing/2014/chartex" xmlns:cx1="http://schemas.microsoft.com/office/drawing/2015/9/8/chartex" xmlns:cx2="http://schemas.microsoft.com/office/drawing/2015/10/21/chartex" xmlns:cx3="http://schemas.microsoft.com/office/drawing/2016/5/9/chartex" xmlns:cx4="http://schemas.microsoft.com/office/drawing/2016/5/10/chartex" xmlns:cx5="http://schemas.microsoft.com/office/drawing/2016/5/11/chartex" xmlns:cx6="http://schemas.microsoft.com/office/drawing/2016/5/12/chartex" xmlns:cx7="http://schemas.microsoft.com/office/drawing/2016/5/13/chartex" xmlns:cx8="http://schemas.microsoft.com/office/drawing/2016/5/14/chartex" xmlns:mc="http://schemas.openxmlformats.org/markup-compatibility/2006" xmlns:aink="http://schemas.microsoft.com/office/drawing/2016/ink" xmlns:am3d="http://schemas.microsoft.com/office/drawing/2017/model3d" xmlns:o="urn:schemas-microsoft-com:office:office" xmlns:oel="http://schemas.microsoft.com/office/2019/extlst" xmlns:r="http://schemas.openxmlformats.org/officeDocument/2006/relationships" xmlns:m="http://schemas.openxmlformats.org/officeDocument/2006/math" xmlns:v="urn:schemas-microsoft-com:vml" xmlns:wp14="http://schemas.microsoft.com/office/word/2010/wordprocessingDrawing" xmlns:wp="http://schemas.openxmlformats.org/drawingml/2006/wordprocessingDrawing" xmlns:w10="urn:schemas-microsoft-com:office:word" xmlns:w="http://schemas.openxmlformats.org/wordprocessingml/2006/main" xmlns:w14="http://schemas.microsoft.com/office/word/2010/wordml" xmlns:w15="http://schemas.microsoft.com/office/word/2012/wordml" xmlns:w16cex="http://schemas.microsoft.com/office/word/2018/wordml/cex" xmlns:w16cid="http://schemas.microsoft.com/office/word/2016/wordml/cid" xmlns:w16="http://schemas.microsoft.com/office/word/2018/wordml" xmlns:w16du="http://schemas.microsoft.com/office/word/2023/wordml/word16du" xmlns:w16sdtdh="http://schemas.microsoft.com/office/word/2020/wordml/sdtdatahash" xmlns:w16se="http://schemas.microsoft.com/office/word/2015/wordml/symex" xmlns:wpg="http://schemas.microsoft.com/office/word/2010/wordprocessingGroup" xmlns:wpi="http://schemas.microsoft.com/office/word/2010/wordprocessingInk" xmlns:wne="http://schemas.microsoft.com/office/word/2006/wordml" xmlns:wps="http://schemas.microsoft.com/office/word/2010/wordprocessingShape" mc:Ignorable="w14 w15 w16se w16cid w16 w16cex w16sdtdh w16du wp14">
   <w:footnote w:type="separator" w:id="-1">
     <w:p>
       <w:r>
@@ -3462,7 +3663,7 @@
 </file>
 
 <file path=word/header1.xml><?xml version="1.0" encoding="utf-8"?>
-<w:hdr xmlns:wpc="http://schemas.microsoft.com/office/word/2010/wordprocessingCanvas" xmlns:cx="http://schemas.microsoft.com/office/drawing/2014/chartex" xmlns:cx1="http://schemas.microsoft.com/office/drawing/2015/9/8/chartex" xmlns:cx2="http://schemas.microsoft.com/office/drawing/2015/10/21/chartex" xmlns:cx3="http://schemas.microsoft.com/office/drawing/2016/5/9/chartex" xmlns:cx4="http://schemas.microsoft.com/office/drawing/2016/5/10/chartex" xmlns:cx5="http://schemas.microsoft.com/office/drawing/2016/5/11/chartex" xmlns:cx6="http://schemas.microsoft.com/office/drawing/2016/5/12/chartex" xmlns:cx7="http://schemas.microsoft.com/office/drawing/2016/5/13/chartex" xmlns:cx8="http://schemas.microsoft.com/office/drawing/2016/5/14/chartex" xmlns:mc="http://schemas.openxmlformats.org/markup-compatibility/2006" xmlns:aink="http://schemas.microsoft.com/office/drawing/2016/ink" xmlns:am3d="http://schemas.microsoft.com/office/drawing/2017/model3d" xmlns:o="urn:schemas-microsoft-com:office:office" xmlns:oel="http://schemas.microsoft.com/office/2019/extlst" xmlns:r="http://schemas.openxmlformats.org/officeDocument/2006/relationships" xmlns:m="http://schemas.openxmlformats.org/officeDocument/2006/math" xmlns:v="urn:schemas-microsoft-com:vml" xmlns:wp14="http://schemas.microsoft.com/office/word/2010/wordprocessingDrawing" xmlns:wp="http://schemas.openxmlformats.org/drawingml/2006/wordprocessingDrawing" xmlns:w10="urn:schemas-microsoft-com:office:word" xmlns:w="http://schemas.openxmlformats.org/wordprocessingml/2006/main" xmlns:w14="http://schemas.microsoft.com/office/word/2010/wordml" xmlns:w15="http://schemas.microsoft.com/office/word/2012/wordml" xmlns:w16cex="http://schemas.microsoft.com/office/word/2018/wordml/cex" xmlns:w16cid="http://schemas.microsoft.com/office/word/2016/wordml/cid" xmlns:w16="http://schemas.microsoft.com/office/word/2018/wordml" xmlns:w16sdtdh="http://schemas.microsoft.com/office/word/2020/wordml/sdtdatahash" xmlns:w16se="http://schemas.microsoft.com/office/word/2015/wordml/symex" xmlns:wpg="http://schemas.microsoft.com/office/word/2010/wordprocessingGroup" xmlns:wpi="http://schemas.microsoft.com/office/word/2010/wordprocessingInk" xmlns:wne="http://schemas.microsoft.com/office/word/2006/wordml" xmlns:wps="http://schemas.microsoft.com/office/word/2010/wordprocessingShape" mc:Ignorable="w14 w15 w16se w16cid w16 w16cex w16sdtdh wp14">
+<w:hdr xmlns:wpc="http://schemas.microsoft.com/office/word/2010/wordprocessingCanvas" xmlns:cx="http://schemas.microsoft.com/office/drawing/2014/chartex" xmlns:cx1="http://schemas.microsoft.com/office/drawing/2015/9/8/chartex" xmlns:cx2="http://schemas.microsoft.com/office/drawing/2015/10/21/chartex" xmlns:cx3="http://schemas.microsoft.com/office/drawing/2016/5/9/chartex" xmlns:cx4="http://schemas.microsoft.com/office/drawing/2016/5/10/chartex" xmlns:cx5="http://schemas.microsoft.com/office/drawing/2016/5/11/chartex" xmlns:cx6="http://schemas.microsoft.com/office/drawing/2016/5/12/chartex" xmlns:cx7="http://schemas.microsoft.com/office/drawing/2016/5/13/chartex" xmlns:cx8="http://schemas.microsoft.com/office/drawing/2016/5/14/chartex" xmlns:mc="http://schemas.openxmlformats.org/markup-compatibility/2006" xmlns:aink="http://schemas.microsoft.com/office/drawing/2016/ink" xmlns:am3d="http://schemas.microsoft.com/office/drawing/2017/model3d" xmlns:o="urn:schemas-microsoft-com:office:office" xmlns:oel="http://schemas.microsoft.com/office/2019/extlst" xmlns:r="http://schemas.openxmlformats.org/officeDocument/2006/relationships" xmlns:m="http://schemas.openxmlformats.org/officeDocument/2006/math" xmlns:v="urn:schemas-microsoft-com:vml" xmlns:wp14="http://schemas.microsoft.com/office/word/2010/wordprocessingDrawing" xmlns:wp="http://schemas.openxmlformats.org/drawingml/2006/wordprocessingDrawing" xmlns:w10="urn:schemas-microsoft-com:office:word" xmlns:w="http://schemas.openxmlformats.org/wordprocessingml/2006/main" xmlns:w14="http://schemas.microsoft.com/office/word/2010/wordml" xmlns:w15="http://schemas.microsoft.com/office/word/2012/wordml" xmlns:w16cex="http://schemas.microsoft.com/office/word/2018/wordml/cex" xmlns:w16cid="http://schemas.microsoft.com/office/word/2016/wordml/cid" xmlns:w16="http://schemas.microsoft.com/office/word/2018/wordml" xmlns:w16du="http://schemas.microsoft.com/office/word/2023/wordml/word16du" xmlns:w16sdtdh="http://schemas.microsoft.com/office/word/2020/wordml/sdtdatahash" xmlns:w16se="http://schemas.microsoft.com/office/word/2015/wordml/symex" xmlns:wpg="http://schemas.microsoft.com/office/word/2010/wordprocessingGroup" xmlns:wpi="http://schemas.microsoft.com/office/word/2010/wordprocessingInk" xmlns:wne="http://schemas.microsoft.com/office/word/2006/wordml" xmlns:wps="http://schemas.microsoft.com/office/word/2010/wordprocessingShape" mc:Ignorable="w14 w15 w16se w16cid w16 w16cex w16sdtdh w16du wp14">
   <w:p>
     <w:pPr>
       <w:pStyle w:val="ae"/>
@@ -3472,7 +3673,7 @@
 </file>
 
 <file path=word/numbering.xml><?xml version="1.0" encoding="utf-8"?>
-<w:numbering xmlns:wpc="http://schemas.microsoft.com/office/word/2010/wordprocessingCanvas" xmlns:cx="http://schemas.microsoft.com/office/drawing/2014/chartex" xmlns:cx1="http://schemas.microsoft.com/office/drawing/2015/9/8/chartex" xmlns:cx2="http://schemas.microsoft.com/office/drawing/2015/10/21/chartex" xmlns:cx3="http://schemas.microsoft.com/office/drawing/2016/5/9/chartex" xmlns:cx4="http://schemas.microsoft.com/office/drawing/2016/5/10/chartex" xmlns:cx5="http://schemas.microsoft.com/office/drawing/2016/5/11/chartex" xmlns:cx6="http://schemas.microsoft.com/office/drawing/2016/5/12/chartex" xmlns:cx7="http://schemas.microsoft.com/office/drawing/2016/5/13/chartex" xmlns:cx8="http://schemas.microsoft.com/office/drawing/2016/5/14/chartex" xmlns:mc="http://schemas.openxmlformats.org/markup-compatibility/2006" xmlns:aink="http://schemas.microsoft.com/office/drawing/2016/ink" xmlns:am3d="http://schemas.microsoft.com/office/drawing/2017/model3d" xmlns:o="urn:schemas-microsoft-com:office:office" xmlns:oel="http://schemas.microsoft.com/office/2019/extlst" xmlns:r="http://schemas.openxmlformats.org/officeDocument/2006/relationships" xmlns:m="http://schemas.openxmlformats.org/officeDocument/2006/math" xmlns:v="urn:schemas-microsoft-com:vml" xmlns:wp14="http://schemas.microsoft.com/office/word/2010/wordprocessingDrawing" xmlns:wp="http://schemas.openxmlformats.org/drawingml/2006/wordprocessingDrawing" xmlns:w10="urn:schemas-microsoft-com:office:word" xmlns:w="http://schemas.openxmlformats.org/wordprocessingml/2006/main" xmlns:w14="http://schemas.microsoft.com/office/word/2010/wordml" xmlns:w15="http://schemas.microsoft.com/office/word/2012/wordml" xmlns:w16cex="http://schemas.microsoft.com/office/word/2018/wordml/cex" xmlns:w16cid="http://schemas.microsoft.com/office/word/2016/wordml/cid" xmlns:w16="http://schemas.microsoft.com/office/word/2018/wordml" xmlns:w16sdtdh="http://schemas.microsoft.com/office/word/2020/wordml/sdtdatahash" xmlns:w16se="http://schemas.microsoft.com/office/word/2015/wordml/symex" xmlns:wpg="http://schemas.microsoft.com/office/word/2010/wordprocessingGroup" xmlns:wpi="http://schemas.microsoft.com/office/word/2010/wordprocessingInk" xmlns:wne="http://schemas.microsoft.com/office/word/2006/wordml" xmlns:wps="http://schemas.microsoft.com/office/word/2010/wordprocessingShape" mc:Ignorable="w14 w15 w16se w16cid w16 w16cex w16sdtdh wp14">
+<w:numbering xmlns:wpc="http://schemas.microsoft.com/office/word/2010/wordprocessingCanvas" xmlns:cx="http://schemas.microsoft.com/office/drawing/2014/chartex" xmlns:cx1="http://schemas.microsoft.com/office/drawing/2015/9/8/chartex" xmlns:cx2="http://schemas.microsoft.com/office/drawing/2015/10/21/chartex" xmlns:cx3="http://schemas.microsoft.com/office/drawing/2016/5/9/chartex" xmlns:cx4="http://schemas.microsoft.com/office/drawing/2016/5/10/chartex" xmlns:cx5="http://schemas.microsoft.com/office/drawing/2016/5/11/chartex" xmlns:cx6="http://schemas.microsoft.com/office/drawing/2016/5/12/chartex" xmlns:cx7="http://schemas.microsoft.com/office/drawing/2016/5/13/chartex" xmlns:cx8="http://schemas.microsoft.com/office/drawing/2016/5/14/chartex" xmlns:mc="http://schemas.openxmlformats.org/markup-compatibility/2006" xmlns:aink="http://schemas.microsoft.com/office/drawing/2016/ink" xmlns:am3d="http://schemas.microsoft.com/office/drawing/2017/model3d" xmlns:o="urn:schemas-microsoft-com:office:office" xmlns:oel="http://schemas.microsoft.com/office/2019/extlst" xmlns:r="http://schemas.openxmlformats.org/officeDocument/2006/relationships" xmlns:m="http://schemas.openxmlformats.org/officeDocument/2006/math" xmlns:v="urn:schemas-microsoft-com:vml" xmlns:wp14="http://schemas.microsoft.com/office/word/2010/wordprocessingDrawing" xmlns:wp="http://schemas.openxmlformats.org/drawingml/2006/wordprocessingDrawing" xmlns:w10="urn:schemas-microsoft-com:office:word" xmlns:w="http://schemas.openxmlformats.org/wordprocessingml/2006/main" xmlns:w14="http://schemas.microsoft.com/office/word/2010/wordml" xmlns:w15="http://schemas.microsoft.com/office/word/2012/wordml" xmlns:w16cex="http://schemas.microsoft.com/office/word/2018/wordml/cex" xmlns:w16cid="http://schemas.microsoft.com/office/word/2016/wordml/cid" xmlns:w16="http://schemas.microsoft.com/office/word/2018/wordml" xmlns:w16du="http://schemas.microsoft.com/office/word/2023/wordml/word16du" xmlns:w16sdtdh="http://schemas.microsoft.com/office/word/2020/wordml/sdtdatahash" xmlns:w16se="http://schemas.microsoft.com/office/word/2015/wordml/symex" xmlns:wpg="http://schemas.microsoft.com/office/word/2010/wordprocessingGroup" xmlns:wpi="http://schemas.microsoft.com/office/word/2010/wordprocessingInk" xmlns:wne="http://schemas.microsoft.com/office/word/2006/wordml" xmlns:wps="http://schemas.microsoft.com/office/word/2010/wordprocessingShape" mc:Ignorable="w14 w15 w16se w16cid w16 w16cex w16sdtdh w16du wp14">
   <w:abstractNum w:abstractNumId="0" w15:restartNumberingAfterBreak="0">
     <w:nsid w:val="06D2571C"/>
     <w:multiLevelType w:val="hybridMultilevel"/>
@@ -7286,7 +7487,7 @@
 </file>
 
 <file path=word/styles.xml><?xml version="1.0" encoding="utf-8"?>
-<w:styles xmlns:mc="http://schemas.openxmlformats.org/markup-compatibility/2006" xmlns:r="http://schemas.openxmlformats.org/officeDocument/2006/relationships" xmlns:w="http://schemas.openxmlformats.org/wordprocessingml/2006/main" xmlns:w14="http://schemas.microsoft.com/office/word/2010/wordml" xmlns:w15="http://schemas.microsoft.com/office/word/2012/wordml" xmlns:w16cex="http://schemas.microsoft.com/office/word/2018/wordml/cex" xmlns:w16cid="http://schemas.microsoft.com/office/word/2016/wordml/cid" xmlns:w16="http://schemas.microsoft.com/office/word/2018/wordml" xmlns:w16sdtdh="http://schemas.microsoft.com/office/word/2020/wordml/sdtdatahash" xmlns:w16se="http://schemas.microsoft.com/office/word/2015/wordml/symex" mc:Ignorable="w14 w15 w16se w16cid w16 w16cex w16sdtdh">
+<w:styles xmlns:mc="http://schemas.openxmlformats.org/markup-compatibility/2006" xmlns:r="http://schemas.openxmlformats.org/officeDocument/2006/relationships" xmlns:w="http://schemas.openxmlformats.org/wordprocessingml/2006/main" xmlns:w14="http://schemas.microsoft.com/office/word/2010/wordml" xmlns:w15="http://schemas.microsoft.com/office/word/2012/wordml" xmlns:w16cex="http://schemas.microsoft.com/office/word/2018/wordml/cex" xmlns:w16cid="http://schemas.microsoft.com/office/word/2016/wordml/cid" xmlns:w16="http://schemas.microsoft.com/office/word/2018/wordml" xmlns:w16du="http://schemas.microsoft.com/office/word/2023/wordml/word16du" xmlns:w16sdtdh="http://schemas.microsoft.com/office/word/2020/wordml/sdtdatahash" xmlns:w16se="http://schemas.microsoft.com/office/word/2015/wordml/symex" mc:Ignorable="w14 w15 w16se w16cid w16 w16cex w16sdtdh w16du">
   <w:docDefaults>
     <w:rPrDefault>
       <w:rPr>

</xml_diff>